<commit_message>
Finished all reports. Finished all comments. Refined Graph methods.
Is this the end?
</commit_message>
<xml_diff>
--- a/Consegna_4/RELAZIONE_consegna4.docx
+++ b/Consegna_4/RELAZIONE_consegna4.docx
@@ -41,29 +41,182 @@
     </w:p>
     <w:p>
       <w:pPr>
-        <w:pStyle w:val="Titolo1"/>
-      </w:pPr>
-      <w:r>
-        <w:t xml:space="preserve">Struttura dati </w:t>
-      </w:r>
-      <w:proofErr w:type="spellStart"/>
-      <w:r>
-        <w:t>DisjointSet</w:t>
-      </w:r>
-      <w:proofErr w:type="spellEnd"/>
+        <w:pStyle w:val="Nessunaspaziatura"/>
+      </w:pPr>
+      <w:r>
+        <w:t xml:space="preserve">Il codice è organizzato come da standard nelle cartelle bin, </w:t>
+      </w:r>
+      <w:proofErr w:type="spellStart"/>
+      <w:r>
+        <w:t>build</w:t>
+      </w:r>
+      <w:proofErr w:type="spellEnd"/>
+      <w:r>
+        <w:t xml:space="preserve">, </w:t>
+      </w:r>
+      <w:proofErr w:type="spellStart"/>
+      <w:r>
+        <w:t>lib</w:t>
+      </w:r>
+      <w:proofErr w:type="spellEnd"/>
+      <w:r>
+        <w:t xml:space="preserve">, </w:t>
+      </w:r>
+      <w:proofErr w:type="spellStart"/>
+      <w:r>
+        <w:t>src</w:t>
+      </w:r>
+      <w:proofErr w:type="spellEnd"/>
+      <w:r>
+        <w:t xml:space="preserve">, </w:t>
+      </w:r>
+      <w:r>
+        <w:t>contenenti rispettivamente i file binari, oggetto</w:t>
+      </w:r>
+      <w:r>
+        <w:t xml:space="preserve">, le librerie utilizzate (come </w:t>
+      </w:r>
+      <w:proofErr w:type="spellStart"/>
+      <w:r>
+        <w:t>junit</w:t>
+      </w:r>
+      <w:proofErr w:type="spellEnd"/>
+      <w:r>
+        <w:t xml:space="preserve"> e </w:t>
+      </w:r>
+      <w:proofErr w:type="spellStart"/>
+      <w:r>
+        <w:t>hamcrest</w:t>
+      </w:r>
+      <w:proofErr w:type="spellEnd"/>
+      <w:r>
+        <w:t>)</w:t>
+      </w:r>
+      <w:r>
+        <w:t xml:space="preserve"> e sorgenti</w:t>
+      </w:r>
+      <w:r>
+        <w:t>. Il codice sorgente è a sua volta organizzato in pacchetti contenenti le diverse strutture dati (</w:t>
+      </w:r>
+      <w:proofErr w:type="spellStart"/>
+      <w:r>
+        <w:t>disjointset</w:t>
+      </w:r>
+      <w:proofErr w:type="spellEnd"/>
+      <w:r>
+        <w:t xml:space="preserve">, </w:t>
+      </w:r>
+      <w:proofErr w:type="spellStart"/>
+      <w:r>
+        <w:t>graph</w:t>
+      </w:r>
+      <w:proofErr w:type="spellEnd"/>
+      <w:r>
+        <w:t xml:space="preserve">, </w:t>
+      </w:r>
+      <w:proofErr w:type="spellStart"/>
+      <w:r>
+        <w:t>kruskalmst</w:t>
+      </w:r>
+      <w:proofErr w:type="spellEnd"/>
+      <w:r>
+        <w:t>) e</w:t>
+      </w:r>
+      <w:r>
+        <w:t xml:space="preserve"> </w:t>
+      </w:r>
+      <w:r>
+        <w:t xml:space="preserve">l’applicazione </w:t>
+      </w:r>
+      <w:proofErr w:type="spellStart"/>
+      <w:r>
+        <w:t>main</w:t>
+      </w:r>
+      <w:proofErr w:type="spellEnd"/>
+      <w:r>
+        <w:t xml:space="preserve"> (</w:t>
+      </w:r>
+      <w:proofErr w:type="spellStart"/>
+      <w:r>
+        <w:t>kruskalusage</w:t>
+      </w:r>
+      <w:proofErr w:type="spellEnd"/>
+      <w:r>
+        <w:t xml:space="preserve">). </w:t>
+      </w:r>
+      <w:r>
+        <w:t xml:space="preserve">Oltre l’implementazione </w:t>
+      </w:r>
+      <w:r>
+        <w:t>delle</w:t>
+      </w:r>
+      <w:r>
+        <w:t xml:space="preserve"> </w:t>
+      </w:r>
+      <w:proofErr w:type="spellStart"/>
+      <w:r>
+        <w:t>unit</w:t>
+      </w:r>
+      <w:proofErr w:type="spellEnd"/>
+      <w:r>
+        <w:t xml:space="preserve"> test</w:t>
+      </w:r>
+      <w:r>
+        <w:t xml:space="preserve"> per ciascuna struttura</w:t>
+      </w:r>
+      <w:r>
+        <w:t xml:space="preserve">, con </w:t>
+      </w:r>
+      <w:r>
+        <w:t>l’</w:t>
+      </w:r>
+      <w:r>
+        <w:t xml:space="preserve">utilizzo di </w:t>
+      </w:r>
+      <w:proofErr w:type="spellStart"/>
+      <w:r>
+        <w:t>Unity</w:t>
+      </w:r>
+      <w:proofErr w:type="spellEnd"/>
+      <w:r>
+        <w:t>,</w:t>
+      </w:r>
+      <w:r>
+        <w:t xml:space="preserve"> nella cartella troviamo un file build.xml utile a compilare, eseguire i test ed eseguire l’applicazione, il tutto rapidamente grazie ad Apache </w:t>
+      </w:r>
+      <w:proofErr w:type="spellStart"/>
+      <w:r>
+        <w:t>Ant</w:t>
+      </w:r>
+      <w:proofErr w:type="spellEnd"/>
+      <w:r>
+        <w:t>.</w:t>
+      </w:r>
     </w:p>
     <w:p>
       <w:pPr>
-        <w:pStyle w:val="Titolo1"/>
-      </w:pPr>
-      <w:r>
-        <w:t xml:space="preserve">Struttura dati </w:t>
-      </w:r>
-      <w:proofErr w:type="spellStart"/>
-      <w:r>
-        <w:t>Graph</w:t>
-      </w:r>
-      <w:proofErr w:type="spellEnd"/>
+        <w:rPr>
+          <w:color w:val="000000" w:themeColor="text1"/>
+        </w:rPr>
+      </w:pPr>
+      <w:r>
+        <w:rPr>
+          <w:color w:val="000000" w:themeColor="text1"/>
+        </w:rPr>
+        <w:t xml:space="preserve">Le istruzioni per l’esecuzione sono presenti nel file </w:t>
+      </w:r>
+      <w:r>
+        <w:rPr>
+          <w:color w:val="000000" w:themeColor="text1"/>
+        </w:rPr>
+        <w:t>KruskalUsage.java</w:t>
+      </w:r>
+      <w:r>
+        <w:rPr>
+          <w:color w:val="000000" w:themeColor="text1"/>
+        </w:rPr>
+        <w:t xml:space="preserve"> e vengono stampate a schermo in caso di errore nel passaggio dei parametri richiesti.</w:t>
+      </w:r>
     </w:p>
     <w:p>
       <w:pPr>
@@ -74,11 +227,345 @@
       </w:r>
       <w:proofErr w:type="spellStart"/>
       <w:r>
+        <w:t>DisjointSet</w:t>
+      </w:r>
+      <w:proofErr w:type="spellEnd"/>
+    </w:p>
+    <w:p>
+      <w:pPr>
+        <w:tabs>
+          <w:tab w:val="left" w:pos="1288"/>
+        </w:tabs>
+      </w:pPr>
+      <w:r>
+        <w:t xml:space="preserve">La classe </w:t>
+      </w:r>
+      <w:proofErr w:type="spellStart"/>
+      <w:r>
+        <w:t>DisjointSet</w:t>
+      </w:r>
+      <w:proofErr w:type="spellEnd"/>
+      <w:r>
+        <w:t xml:space="preserve"> utilizza una </w:t>
+      </w:r>
+      <w:proofErr w:type="spellStart"/>
+      <w:r>
+        <w:t>HashMap</w:t>
+      </w:r>
+      <w:proofErr w:type="spellEnd"/>
+      <w:r>
+        <w:t xml:space="preserve"> che codifica ogni </w:t>
+      </w:r>
+      <w:proofErr w:type="spellStart"/>
+      <w:r>
+        <w:t>Node</w:t>
+      </w:r>
+      <w:proofErr w:type="spellEnd"/>
+      <w:r>
+        <w:t xml:space="preserve"> </w:t>
+      </w:r>
+      <w:r>
+        <w:rPr>
+          <w:b/>
+          <w:bCs/>
+        </w:rPr>
+        <w:t>radice</w:t>
+      </w:r>
+      <w:r>
+        <w:t xml:space="preserve"> </w:t>
+      </w:r>
+      <w:r>
+        <w:t xml:space="preserve">utilizzando come chiave proprio l’elemento del nodo. In questo modo, abbiamo accesso alle operazioni di base della struttura in tempi costanti. </w:t>
+      </w:r>
+      <w:proofErr w:type="gramStart"/>
+      <w:r>
+        <w:t>Inoltre</w:t>
+      </w:r>
+      <w:proofErr w:type="gramEnd"/>
+      <w:r>
+        <w:t xml:space="preserve"> le caratteristiche della </w:t>
+      </w:r>
+      <w:proofErr w:type="spellStart"/>
+      <w:r>
+        <w:t>HashMap</w:t>
+      </w:r>
+      <w:proofErr w:type="spellEnd"/>
+      <w:r>
+        <w:t xml:space="preserve"> si rivelano ottimali proprio per le implementazioni dei metodi della classe. La classe contiene i metodi </w:t>
+      </w:r>
+      <w:proofErr w:type="spellStart"/>
+      <w:r>
+        <w:t>makeSet</w:t>
+      </w:r>
+      <w:proofErr w:type="spellEnd"/>
+      <w:r>
+        <w:t xml:space="preserve">, union, link, </w:t>
+      </w:r>
+      <w:proofErr w:type="spellStart"/>
+      <w:r>
+        <w:t>findSet</w:t>
+      </w:r>
+      <w:proofErr w:type="spellEnd"/>
+      <w:r>
+        <w:t xml:space="preserve">, utili alla rappresentazione e gestione di foreste di insiemi, utilizzando poi le euristiche di unione per rango (metodo link richiamato da union) e compressione dei cammini (metodo </w:t>
+      </w:r>
+      <w:proofErr w:type="spellStart"/>
+      <w:r>
+        <w:t>findSet</w:t>
+      </w:r>
+      <w:proofErr w:type="spellEnd"/>
+      <w:r>
+        <w:t>).</w:t>
+      </w:r>
+      <w:r>
+        <w:t xml:space="preserve"> Questo verrà poi sfruttando appieno </w:t>
+      </w:r>
+      <w:r>
+        <w:t>per il calcolo della MST.</w:t>
+      </w:r>
+    </w:p>
+    <w:p>
+      <w:pPr>
+        <w:tabs>
+          <w:tab w:val="left" w:pos="1288"/>
+        </w:tabs>
+      </w:pPr>
+      <w:r>
+        <w:t xml:space="preserve">Da notare, come anticipato sopra, che la </w:t>
+      </w:r>
+      <w:proofErr w:type="spellStart"/>
+      <w:r>
+        <w:t>HashMap</w:t>
+      </w:r>
+      <w:proofErr w:type="spellEnd"/>
+      <w:r>
+        <w:t xml:space="preserve"> si rivela particolarmente adatta all’operazione link, che si occupa di unire due insiemi e decidere chi dei due diventerà l’insieme </w:t>
+      </w:r>
+      <w:r>
+        <w:t>radice</w:t>
+      </w:r>
+      <w:r>
+        <w:t xml:space="preserve">, posizionando quindi il nodo </w:t>
+      </w:r>
+      <w:r>
+        <w:t>radice</w:t>
+      </w:r>
+      <w:r>
+        <w:t xml:space="preserve"> sia nella posizione codificata con la chiave del proprio elemento che nella posizione codificata con le chiavi degli elementi dei nodi figli. Questo permette di mantenere invariata la proprietà dell’</w:t>
+      </w:r>
+      <w:proofErr w:type="spellStart"/>
+      <w:r>
+        <w:t>HashMap</w:t>
+      </w:r>
+      <w:proofErr w:type="spellEnd"/>
+      <w:r>
+        <w:t xml:space="preserve"> di contenere solo nodi radice.</w:t>
+      </w:r>
+    </w:p>
+    <w:p>
+      <w:pPr>
+        <w:pStyle w:val="Titolo1"/>
+      </w:pPr>
+      <w:r>
+        <w:t xml:space="preserve">Struttura dati </w:t>
+      </w:r>
+      <w:proofErr w:type="spellStart"/>
+      <w:r>
+        <w:t>Graph</w:t>
+      </w:r>
+      <w:proofErr w:type="spellEnd"/>
+    </w:p>
+    <w:p>
+      <w:r>
+        <w:t xml:space="preserve">La </w:t>
+      </w:r>
+      <w:proofErr w:type="spellStart"/>
+      <w:r>
+        <w:t>classe</w:t>
+      </w:r>
+      <w:proofErr w:type="spellEnd"/>
+      <w:r>
+        <w:t xml:space="preserve"> </w:t>
+      </w:r>
+      <w:proofErr w:type="spellStart"/>
+      <w:r>
+        <w:t>Graph</w:t>
+      </w:r>
+      <w:proofErr w:type="spellEnd"/>
+      <w:r>
+        <w:t xml:space="preserve"> utilizza una </w:t>
+      </w:r>
+      <w:proofErr w:type="spellStart"/>
+      <w:r>
+        <w:t>HashMap</w:t>
+      </w:r>
+      <w:proofErr w:type="spellEnd"/>
+      <w:r>
+        <w:t xml:space="preserve"> composta, che ad ogni chiave “vertice” associa una </w:t>
+      </w:r>
+      <w:proofErr w:type="spellStart"/>
+      <w:r>
+        <w:t>HashMap</w:t>
+      </w:r>
+      <w:proofErr w:type="spellEnd"/>
+      <w:r>
+        <w:t xml:space="preserve"> che ne rappresenta la lista di adiacenza. Questa sorta di lista di adiacenza a sua volta associa ad ogni chiave “vertice adiacente” la </w:t>
+      </w:r>
+      <w:proofErr w:type="spellStart"/>
+      <w:r>
+        <w:t>label</w:t>
+      </w:r>
+      <w:proofErr w:type="spellEnd"/>
+      <w:r>
+        <w:t xml:space="preserve"> dell’arco.</w:t>
+      </w:r>
+    </w:p>
+    <w:p>
+      <w:proofErr w:type="gramStart"/>
+      <w:r>
+        <w:t>Inoltre</w:t>
+      </w:r>
+      <w:proofErr w:type="gramEnd"/>
+      <w:r>
+        <w:t xml:space="preserve"> nella classe troviamo un’altra </w:t>
+      </w:r>
+      <w:proofErr w:type="spellStart"/>
+      <w:r>
+        <w:t>HashMap</w:t>
+      </w:r>
+      <w:proofErr w:type="spellEnd"/>
+      <w:r>
+        <w:t xml:space="preserve"> usata per generare in maniera efficiente la </w:t>
+      </w:r>
+      <w:proofErr w:type="spellStart"/>
+      <w:r>
+        <w:t>LinkedList</w:t>
+      </w:r>
+      <w:proofErr w:type="spellEnd"/>
+      <w:r>
+        <w:t xml:space="preserve"> di ritorno contenente oggetti di tipo </w:t>
+      </w:r>
+      <w:proofErr w:type="spellStart"/>
+      <w:r>
+        <w:t>Edge</w:t>
+      </w:r>
+      <w:proofErr w:type="spellEnd"/>
+      <w:r>
+        <w:t xml:space="preserve">, necessaria poi per il calcolo dell’MST. Questa </w:t>
+      </w:r>
+      <w:proofErr w:type="spellStart"/>
+      <w:r>
+        <w:t>HashMap</w:t>
+      </w:r>
+      <w:proofErr w:type="spellEnd"/>
+      <w:r>
+        <w:t xml:space="preserve"> contiene infatti oggetti di tipo </w:t>
+      </w:r>
+      <w:proofErr w:type="spellStart"/>
+      <w:r>
+        <w:t>Edge</w:t>
+      </w:r>
+      <w:proofErr w:type="spellEnd"/>
+      <w:r>
+        <w:t xml:space="preserve">, usati per rappresentare tutti gli archi del grafo, usando come chiave l’output del metodo </w:t>
+      </w:r>
+      <w:proofErr w:type="spellStart"/>
+      <w:proofErr w:type="gramStart"/>
+      <w:r>
+        <w:t>hashcode</w:t>
+      </w:r>
+      <w:proofErr w:type="spellEnd"/>
+      <w:r>
+        <w:t>(</w:t>
+      </w:r>
+      <w:proofErr w:type="gramEnd"/>
+      <w:r>
+        <w:t xml:space="preserve">) di ciascun oggetto </w:t>
+      </w:r>
+      <w:proofErr w:type="spellStart"/>
+      <w:r>
+        <w:t>Edge</w:t>
+      </w:r>
+      <w:proofErr w:type="spellEnd"/>
+      <w:r>
+        <w:t xml:space="preserve">. In questo modo è possibile effettuare sia eliminazione che creazione di un arco in tempo costante, </w:t>
+      </w:r>
+      <w:r>
+        <w:t xml:space="preserve">sia sulla struttura principale che su quella di appoggio per il ritorno a </w:t>
+      </w:r>
+      <w:proofErr w:type="spellStart"/>
+      <w:r>
         <w:t>KruskalMST</w:t>
       </w:r>
       <w:proofErr w:type="spellEnd"/>
+      <w:r>
+        <w:t>.</w:t>
+      </w:r>
     </w:p>
-    <w:p/>
+    <w:p>
+      <w:pPr>
+        <w:pStyle w:val="Titolo1"/>
+      </w:pPr>
+      <w:r>
+        <w:t xml:space="preserve">Struttura dati </w:t>
+      </w:r>
+      <w:proofErr w:type="spellStart"/>
+      <w:r>
+        <w:t>KruskalMST</w:t>
+      </w:r>
+      <w:proofErr w:type="spellEnd"/>
+    </w:p>
+    <w:p>
+      <w:r>
+        <w:t xml:space="preserve">La classe </w:t>
+      </w:r>
+      <w:proofErr w:type="spellStart"/>
+      <w:r>
+        <w:t>KruskalMST</w:t>
+      </w:r>
+      <w:proofErr w:type="spellEnd"/>
+      <w:r>
+        <w:t xml:space="preserve"> si occupa del calcolo della minima foresta ricoprente e del suo peso complessivo. Questo è possibile utilizzando una struttura </w:t>
+      </w:r>
+      <w:proofErr w:type="spellStart"/>
+      <w:r>
+        <w:t>DisjointSet</w:t>
+      </w:r>
+      <w:proofErr w:type="spellEnd"/>
+      <w:r>
+        <w:t xml:space="preserve"> nella quale</w:t>
+      </w:r>
+      <w:r>
+        <w:t xml:space="preserve"> </w:t>
+      </w:r>
+      <w:proofErr w:type="spellStart"/>
+      <w:r>
+        <w:t>quale</w:t>
+      </w:r>
+      <w:proofErr w:type="spellEnd"/>
+      <w:r>
+        <w:t xml:space="preserve"> vengono caricati tutti i vertici come radice</w:t>
+      </w:r>
+      <w:r>
+        <w:t xml:space="preserve">. In seguito, richiamando il metodo MST è possibile fare un controllo tramite union sulla coppia di vertici di ciascun, per controllare se siano disgiunti o no, e unirli in caso di esito positivo. Per ogni insieme unito con successo, si caricherà quindi l’arco in </w:t>
+      </w:r>
+      <w:proofErr w:type="spellStart"/>
+      <w:r>
+        <w:t>mstEdges</w:t>
+      </w:r>
+      <w:proofErr w:type="spellEnd"/>
+      <w:r>
+        <w:t xml:space="preserve">, </w:t>
+      </w:r>
+      <w:proofErr w:type="spellStart"/>
+      <w:r>
+        <w:t>LinkedList</w:t>
+      </w:r>
+      <w:proofErr w:type="spellEnd"/>
+      <w:r>
+        <w:t xml:space="preserve"> usata per calcolare il peso complessivo dell’MST. Inoltre, se richiesto dall’utente, la lista può essere anche usata per generare e ritornare il grafo dell’MST.</w:t>
+      </w:r>
+    </w:p>
     <w:sectPr>
       <w:headerReference w:type="default" r:id="rId8"/>
       <w:footerReference w:type="default" r:id="rId9"/>

</xml_diff>